<commit_message>
Added content to business proposal
</commit_message>
<xml_diff>
--- a/Docs/boletos.docx
+++ b/Docs/boletos.docx
@@ -902,15 +902,7 @@
         <w:rPr>
           <w:rFonts w:ascii="Arial" w:hAnsi="Arial" w:cs="Arial"/>
         </w:rPr>
-        <w:t>ten</w:t>
-      </w:r>
-      <w:bookmarkStart w:id="0" w:name="_GoBack"/>
-      <w:bookmarkEnd w:id="0"/>
-      <w:r>
-        <w:rPr>
-          <w:rFonts w:ascii="Arial" w:hAnsi="Arial" w:cs="Arial"/>
-        </w:rPr>
-        <w:t>er</w:t>
+        <w:t>tener</w:t>
       </w:r>
       <w:proofErr w:type="spellEnd"/>
       <w:r>
@@ -1911,86 +1903,82 @@
         <w:rPr>
           <w:rFonts w:ascii="Arial" w:hAnsi="Arial" w:cs="Arial"/>
         </w:rPr>
-        <w:t xml:space="preserve">, video) y </w:t>
-      </w:r>
-      <w:proofErr w:type="spellStart"/>
-      <w:r>
-        <w:rPr>
-          <w:rFonts w:ascii="Arial" w:hAnsi="Arial" w:cs="Arial"/>
-        </w:rPr>
-        <w:t>opiniones</w:t>
-      </w:r>
-      <w:proofErr w:type="spellEnd"/>
-      <w:r>
-        <w:rPr>
-          <w:rFonts w:ascii="Arial" w:hAnsi="Arial" w:cs="Arial"/>
-        </w:rPr>
-        <w:t xml:space="preserve">. En </w:t>
-      </w:r>
+        <w:t xml:space="preserve">, </w:t>
+      </w:r>
+      <w:proofErr w:type="spellStart"/>
+      <w:r>
+        <w:rPr>
+          <w:rFonts w:ascii="Arial" w:hAnsi="Arial" w:cs="Arial"/>
+        </w:rPr>
+        <w:t xml:space="preserve">video) y opiniones. En </w:t>
+      </w:r>
+      <w:proofErr w:type="spellEnd"/>
+      <w:r>
+        <w:rPr>
+          <w:rFonts w:ascii="Arial" w:hAnsi="Arial" w:cs="Arial"/>
+        </w:rPr>
+        <w:t>el</w:t>
+      </w:r>
+      <w:bookmarkStart w:id="0" w:name="_GoBack"/>
+      <w:bookmarkEnd w:id="0"/>
+      <w:r>
+        <w:rPr>
+          <w:rFonts w:ascii="Arial" w:hAnsi="Arial" w:cs="Arial"/>
+        </w:rPr>
+        <w:t xml:space="preserve"> </w:t>
+      </w:r>
+      <w:proofErr w:type="spellStart"/>
+      <w:r>
+        <w:rPr>
+          <w:rFonts w:ascii="Arial" w:hAnsi="Arial" w:cs="Arial"/>
+        </w:rPr>
+        <w:t>futuro</w:t>
+      </w:r>
+      <w:proofErr w:type="spellEnd"/>
+      <w:r>
+        <w:rPr>
+          <w:rFonts w:ascii="Arial" w:hAnsi="Arial" w:cs="Arial"/>
+        </w:rPr>
+        <w:t xml:space="preserve">, y a </w:t>
+      </w:r>
+      <w:proofErr w:type="spellStart"/>
+      <w:r>
+        <w:rPr>
+          <w:rFonts w:ascii="Arial" w:hAnsi="Arial" w:cs="Arial"/>
+        </w:rPr>
+        <w:t>través</w:t>
+      </w:r>
+      <w:proofErr w:type="spellEnd"/>
+      <w:r>
+        <w:rPr>
+          <w:rFonts w:ascii="Arial" w:hAnsi="Arial" w:cs="Arial"/>
+        </w:rPr>
+        <w:t xml:space="preserve"> de </w:t>
+      </w:r>
+      <w:proofErr w:type="spellStart"/>
+      <w:r>
+        <w:rPr>
+          <w:rFonts w:ascii="Arial" w:hAnsi="Arial" w:cs="Arial"/>
+        </w:rPr>
+        <w:t>conceptos</w:t>
+      </w:r>
+      <w:proofErr w:type="spellEnd"/>
+      <w:r>
+        <w:rPr>
+          <w:rFonts w:ascii="Arial" w:hAnsi="Arial" w:cs="Arial"/>
+        </w:rPr>
+        <w:t xml:space="preserve"> </w:t>
+      </w:r>
+      <w:proofErr w:type="spellStart"/>
       <w:proofErr w:type="gramStart"/>
       <w:r>
         <w:rPr>
           <w:rFonts w:ascii="Arial" w:hAnsi="Arial" w:cs="Arial"/>
         </w:rPr>
-        <w:t>un</w:t>
-      </w:r>
+        <w:t>como</w:t>
+      </w:r>
+      <w:proofErr w:type="spellEnd"/>
       <w:proofErr w:type="gramEnd"/>
-      <w:r>
-        <w:rPr>
-          <w:rFonts w:ascii="Arial" w:hAnsi="Arial" w:cs="Arial"/>
-        </w:rPr>
-        <w:t xml:space="preserve"> </w:t>
-      </w:r>
-      <w:proofErr w:type="spellStart"/>
-      <w:r>
-        <w:rPr>
-          <w:rFonts w:ascii="Arial" w:hAnsi="Arial" w:cs="Arial"/>
-        </w:rPr>
-        <w:t>futuro</w:t>
-      </w:r>
-      <w:proofErr w:type="spellEnd"/>
-      <w:r>
-        <w:rPr>
-          <w:rFonts w:ascii="Arial" w:hAnsi="Arial" w:cs="Arial"/>
-        </w:rPr>
-        <w:t xml:space="preserve">, y a </w:t>
-      </w:r>
-      <w:proofErr w:type="spellStart"/>
-      <w:r>
-        <w:rPr>
-          <w:rFonts w:ascii="Arial" w:hAnsi="Arial" w:cs="Arial"/>
-        </w:rPr>
-        <w:t>través</w:t>
-      </w:r>
-      <w:proofErr w:type="spellEnd"/>
-      <w:r>
-        <w:rPr>
-          <w:rFonts w:ascii="Arial" w:hAnsi="Arial" w:cs="Arial"/>
-        </w:rPr>
-        <w:t xml:space="preserve"> de </w:t>
-      </w:r>
-      <w:proofErr w:type="spellStart"/>
-      <w:r>
-        <w:rPr>
-          <w:rFonts w:ascii="Arial" w:hAnsi="Arial" w:cs="Arial"/>
-        </w:rPr>
-        <w:t>conceptos</w:t>
-      </w:r>
-      <w:proofErr w:type="spellEnd"/>
-      <w:r>
-        <w:rPr>
-          <w:rFonts w:ascii="Arial" w:hAnsi="Arial" w:cs="Arial"/>
-        </w:rPr>
-        <w:t xml:space="preserve"> </w:t>
-      </w:r>
-      <w:proofErr w:type="spellStart"/>
-      <w:r>
-        <w:rPr>
-          <w:rFonts w:ascii="Arial" w:hAnsi="Arial" w:cs="Arial"/>
-        </w:rPr>
-        <w:t>como</w:t>
-      </w:r>
-      <w:proofErr w:type="spellEnd"/>
       <w:r>
         <w:rPr>
           <w:rFonts w:ascii="Arial" w:hAnsi="Arial" w:cs="Arial"/>
@@ -2153,45 +2141,29 @@
           <w:sz w:val="20"/>
           <w:szCs w:val="20"/>
         </w:rPr>
-        <w:t>A través de la app, podrás adquirir boletos de for</w:t>
-      </w:r>
+        <w:t>A través de la app, podrás adquirir boletos de forma simple, cómoda y segura,  invitar a amigos (social media), estar enterados de los eventos que te interesan y pre-ordenar para no esperar hasta el ultimo momento.</w:t>
+      </w:r>
+    </w:p>
+    <w:p>
+      <w:pPr>
+        <w:pStyle w:val="Estilopredeterminado"/>
+        <w:spacing w:line="360" w:lineRule="auto"/>
+        <w:jc w:val="both"/>
+      </w:pPr>
+    </w:p>
+    <w:p>
+      <w:pPr>
+        <w:pStyle w:val="Estilopredeterminado"/>
+        <w:spacing w:line="360" w:lineRule="auto"/>
+        <w:jc w:val="both"/>
+      </w:pPr>
       <w:r>
         <w:rPr>
           <w:rFonts w:ascii="DejaVu Sans" w:hAnsi="DejaVu Sans"/>
           <w:sz w:val="20"/>
           <w:szCs w:val="20"/>
         </w:rPr>
-        <w:t>ma simple, cómoda y segura,  invitar a amigos (social media), estar enterados de los eventos que te interesan y pre-ordenar para no esperar hasta el ultimo momento.</w:t>
-      </w:r>
-    </w:p>
-    <w:p>
-      <w:pPr>
-        <w:pStyle w:val="Estilopredeterminado"/>
-        <w:spacing w:line="360" w:lineRule="auto"/>
-        <w:jc w:val="both"/>
-      </w:pPr>
-    </w:p>
-    <w:p>
-      <w:pPr>
-        <w:pStyle w:val="Estilopredeterminado"/>
-        <w:spacing w:line="360" w:lineRule="auto"/>
-        <w:jc w:val="both"/>
-      </w:pPr>
-      <w:r>
-        <w:rPr>
-          <w:rFonts w:ascii="DejaVu Sans" w:hAnsi="DejaVu Sans"/>
-          <w:sz w:val="20"/>
-          <w:szCs w:val="20"/>
-        </w:rPr>
-        <w:t xml:space="preserve">Al igual que myspace esta aplicación busca posicionar su éxito en las pequeñas bandas que </w:t>
-      </w:r>
-      <w:r>
-        <w:rPr>
-          <w:rFonts w:ascii="DejaVu Sans" w:hAnsi="DejaVu Sans"/>
-          <w:sz w:val="20"/>
-          <w:szCs w:val="20"/>
-        </w:rPr>
-        <w:t>ofrecen conciertos en locales nocturnos y que de encontrar aquí una forma de comercializar sus covers y promocionarse.</w:t>
+        <w:t>Al igual que myspace esta aplicación busca posicionar su éxito en las pequeñas bandas que ofrecen conciertos en locales nocturnos y que de encontrar aquí una forma de comercializar sus covers y promocionarse.</w:t>
       </w:r>
     </w:p>
     <w:p>
@@ -2279,15 +2251,7 @@
           <w:sz w:val="20"/>
           <w:szCs w:val="20"/>
         </w:rPr>
-        <w:t>Asociarnos a las productoras de eventos y locales com</w:t>
-      </w:r>
-      <w:r>
-        <w:rPr>
-          <w:rFonts w:ascii="DejaVu Sans" w:hAnsi="DejaVu Sans"/>
-          <w:sz w:val="20"/>
-          <w:szCs w:val="20"/>
-        </w:rPr>
-        <w:t>erciales (principalmente clubes nocturnos)</w:t>
+        <w:t>Asociarnos a las productoras de eventos y locales comerciales (principalmente clubes nocturnos)</w:t>
       </w:r>
     </w:p>
     <w:p>
@@ -2325,15 +2289,7 @@
           <w:sz w:val="20"/>
           <w:szCs w:val="20"/>
         </w:rPr>
-        <w:t>Ofrecer una experiencia de usuario</w:t>
-      </w:r>
-      <w:r>
-        <w:rPr>
-          <w:rFonts w:ascii="DejaVu Sans" w:hAnsi="DejaVu Sans"/>
-          <w:sz w:val="20"/>
-          <w:szCs w:val="20"/>
-        </w:rPr>
-        <w:t xml:space="preserve"> agradable, precios de promoción y la sensación de adquirir boletos a eventos selectos (VIP)</w:t>
+        <w:t>Ofrecer una experiencia de usuario agradable, precios de promoción y la sensación de adquirir boletos a eventos selectos (VIP)</w:t>
       </w:r>
     </w:p>
     <w:p>

</xml_diff>